<commit_message>
Changes to the contact section and updated resume
</commit_message>
<xml_diff>
--- a/src/main/resources/static/Downloads/Resume.docx
+++ b/src/main/resources/static/Downloads/Resume.docx
@@ -46,16 +46,24 @@
           <w:sz w:val="20"/>
           <w:szCs w:val="20"/>
         </w:rPr>
-        <w:t xml:space="preserve">408-460-6391 | </w:t>
+        <w:t>408-460-6391 |</w:t>
+      </w:r>
+      <w:r>
+        <w:rPr>
+          <w:sz w:val="20"/>
+          <w:szCs w:val="20"/>
+        </w:rPr>
+        <w:t xml:space="preserve"> </w:t>
       </w:r>
       <w:hyperlink r:id="rId8" w:history="1">
         <w:r>
           <w:rPr>
+            <w:rStyle w:val="Hyperlink"/>
+            <w:color w:val="auto"/>
             <w:sz w:val="20"/>
             <w:szCs w:val="20"/>
-            <w:u w:val="single"/>
           </w:rPr>
-          <w:t>Khamisconstantin2019@gmail.com</w:t>
+          <w:t>constantine@constantinekhamis.com</w:t>
         </w:r>
       </w:hyperlink>
       <w:r>
@@ -63,7 +71,14 @@
           <w:sz w:val="20"/>
           <w:szCs w:val="20"/>
         </w:rPr>
-        <w:t xml:space="preserve"> | </w:t>
+        <w:t xml:space="preserve"> </w:t>
+      </w:r>
+      <w:r>
+        <w:rPr>
+          <w:sz w:val="20"/>
+          <w:szCs w:val="20"/>
+        </w:rPr>
+        <w:t xml:space="preserve">| </w:t>
       </w:r>
       <w:hyperlink r:id="rId9" w:history="1">
         <w:r>
@@ -538,7 +553,15 @@
           <w:rFonts w:eastAsiaTheme="minorHAnsi"/>
           <w:lang w:val="en-US"/>
         </w:rPr>
-        <w:t>&amp; SQL</w:t>
+        <w:t>Linux,</w:t>
+      </w:r>
+      <w:r>
+        <w:rPr>
+          <w:rStyle w:val="CompanyChar"/>
+          <w:rFonts w:eastAsiaTheme="minorHAnsi"/>
+          <w:lang w:val="en-US"/>
+        </w:rPr>
+        <w:t xml:space="preserve"> SQL</w:t>
       </w:r>
     </w:p>
     <w:p>
@@ -604,7 +627,7 @@
           <w:rFonts w:eastAsiaTheme="minorHAnsi"/>
           <w:lang w:val="en-US"/>
         </w:rPr>
-        <w:t>and extensive</w:t>
+        <w:t>extensive</w:t>
       </w:r>
       <w:r>
         <w:rPr>
@@ -765,7 +788,7 @@
           <w:rFonts w:eastAsiaTheme="minorHAnsi"/>
           <w:lang w:val="en-US"/>
         </w:rPr>
-        <w:t>Cyber Security Intern, Former 311 Department</w:t>
+        <w:t>Cyber Security Intern</w:t>
       </w:r>
     </w:p>
     <w:p>
@@ -895,21 +918,19 @@
         <w:rPr>
           <w:lang w:val="en-US"/>
         </w:rPr>
-        <w:t xml:space="preserve"> and </w:t>
-      </w:r>
-      <w:proofErr w:type="spellStart"/>
-      <w:r>
-        <w:rPr>
-          <w:lang w:val="en-US"/>
-        </w:rPr>
-        <w:t>LANdesk</w:t>
-      </w:r>
-      <w:proofErr w:type="spellEnd"/>
-      <w:r>
-        <w:rPr>
-          <w:lang w:val="en-US"/>
-        </w:rPr>
-        <w:t xml:space="preserve"> ticketing system to assist 7000+ employees, averaging 100 tickets </w:t>
+        <w:t xml:space="preserve"> ticketing system to assist 7000+ employees, averaging </w:t>
+      </w:r>
+      <w:r>
+        <w:rPr>
+          <w:lang w:val="en-US"/>
+        </w:rPr>
+        <w:t>8</w:t>
+      </w:r>
+      <w:r>
+        <w:rPr>
+          <w:lang w:val="en-US"/>
+        </w:rPr>
+        <w:t xml:space="preserve">0 tickets </w:t>
       </w:r>
       <w:proofErr w:type="gramStart"/>
       <w:r>

</xml_diff>

<commit_message>
Information about myself has been updated
</commit_message>
<xml_diff>
--- a/src/main/resources/static/Downloads/Resume.docx
+++ b/src/main/resources/static/Downloads/Resume.docx
@@ -168,7 +168,13 @@
         <w:rPr>
           <w:lang w:val="en-US"/>
         </w:rPr>
-        <w:t>; 3.5 GPA</w:t>
+        <w:t xml:space="preserve">; </w:t>
+      </w:r>
+      <w:r>
+        <w:rPr>
+          <w:lang w:val="en-US"/>
+        </w:rPr>
+        <w:t>CUM LAUDE</w:t>
       </w:r>
     </w:p>
     <w:p>
@@ -830,7 +836,19 @@
         </w:rPr>
       </w:pPr>
       <w:r>
-        <w:t>Compliancy check for endpoints using tools like Defender/Sentinel, Splunk, Check Point, Tenable, Solarwinds</w:t>
+        <w:t>Compliancy check for endpoints using tools like Defender/</w:t>
+      </w:r>
+      <w:r>
+        <w:t xml:space="preserve"> </w:t>
+      </w:r>
+      <w:r>
+        <w:t xml:space="preserve">Sentinel, Splunk, Check Point, Tenable, </w:t>
+      </w:r>
+      <w:r>
+        <w:t xml:space="preserve">ServiceNow, </w:t>
+      </w:r>
+      <w:r>
+        <w:t>Solarwinds</w:t>
       </w:r>
     </w:p>
     <w:p>
@@ -860,7 +878,31 @@
         <w:rPr>
           <w:lang w:val="en-US"/>
         </w:rPr>
-        <w:t xml:space="preserve">Leverage Solwarwinds ticketing system to assist 7000+ employees, averaging </w:t>
+        <w:t xml:space="preserve">Leverage </w:t>
+      </w:r>
+      <w:r>
+        <w:rPr>
+          <w:lang w:val="en-US"/>
+        </w:rPr>
+        <w:t xml:space="preserve">ServiceNow and </w:t>
+      </w:r>
+      <w:r>
+        <w:rPr>
+          <w:lang w:val="en-US"/>
+        </w:rPr>
+        <w:t>Solwarwinds ticketing system</w:t>
+      </w:r>
+      <w:r>
+        <w:rPr>
+          <w:lang w:val="en-US"/>
+        </w:rPr>
+        <w:t>s</w:t>
+      </w:r>
+      <w:r>
+        <w:rPr>
+          <w:lang w:val="en-US"/>
+        </w:rPr>
+        <w:t xml:space="preserve"> to assist 7000+ employees, averaging </w:t>
       </w:r>
       <w:r>
         <w:rPr>

</xml_diff>